<commit_message>
[Add] add data flow graph to doc and modify its description
</commit_message>
<xml_diff>
--- a/BPM2019HW3_赵铭心/01.BPM大作业HWA文档.docx
+++ b/BPM2019HW3_赵铭心/01.BPM大作业HWA文档.docx
@@ -64,10 +64,10 @@
             <v:path o:extrusionok="f" gradientshapeok="t" o:connecttype="rect"/>
             <o:lock v:ext="edit" aspectratio="t"/>
           </v:shapetype>
-          <v:shape id="_x0000_i1025" type="#_x0000_t75" alt="" style="width:288.6pt;height:1in;mso-width-percent:0;mso-height-percent:0;mso-width-percent:0;mso-height-percent:0" o:ole="">
+          <v:shape id="_x0000_i1025" type="#_x0000_t75" alt="" style="width:288.5pt;height:1in;mso-width-percent:0;mso-height-percent:0;mso-width-percent:0;mso-height-percent:0" o:ole="">
             <v:imagedata r:id="rId9" o:title=""/>
           </v:shape>
-          <o:OLEObject Type="Embed" ProgID="PBrush" ShapeID="_x0000_i1025" DrawAspect="Content" ObjectID="_1638790952" r:id="rId10"/>
+          <o:OLEObject Type="Embed" ProgID="PBrush" ShapeID="_x0000_i1025" DrawAspect="Content" ObjectID="_1638800817" r:id="rId10"/>
         </w:object>
       </w:r>
     </w:p>
@@ -5642,14 +5642,13 @@
       </w:pPr>
       <w:r>
         <w:rPr>
-          <w:rFonts w:hint="eastAsia"/>
           <w:noProof/>
         </w:rPr>
         <w:drawing>
-          <wp:inline distT="0" distB="0" distL="0" distR="0" wp14:anchorId="43ED54F6" wp14:editId="02E14793">
-            <wp:extent cx="5270500" cy="4728845"/>
-            <wp:effectExtent l="0" t="0" r="0" b="0"/>
-            <wp:docPr id="25" name="图片 25"/>
+          <wp:inline distT="0" distB="0" distL="0" distR="0" wp14:anchorId="1565ABBA" wp14:editId="681A6881">
+            <wp:extent cx="5297424" cy="4224528"/>
+            <wp:effectExtent l="0" t="0" r="0" b="5080"/>
+            <wp:docPr id="6" name="图片 6"/>
             <wp:cNvGraphicFramePr>
               <a:graphicFrameLocks xmlns:a="http://schemas.openxmlformats.org/drawingml/2006/main" noChangeAspect="1"/>
             </wp:cNvGraphicFramePr>
@@ -5657,12 +5656,10 @@
               <a:graphicData uri="http://schemas.openxmlformats.org/drawingml/2006/picture">
                 <pic:pic xmlns:pic="http://schemas.openxmlformats.org/drawingml/2006/picture">
                   <pic:nvPicPr>
-                    <pic:cNvPr id="25" name="图片 25"/>
-                    <pic:cNvPicPr>
-                      <a:picLocks noChangeAspect="1"/>
-                    </pic:cNvPicPr>
+                    <pic:cNvPr id="6" name="数据流图.jpg"/>
+                    <pic:cNvPicPr/>
                   </pic:nvPicPr>
-                  <pic:blipFill>
+                  <pic:blipFill rotWithShape="1">
                     <a:blip r:embed="rId17">
                       <a:extLst>
                         <a:ext uri="{28A0092B-C50C-407E-A947-70E740481C1C}">
@@ -5670,18 +5667,25 @@
                         </a:ext>
                       </a:extLst>
                     </a:blip>
-                    <a:stretch>
-                      <a:fillRect/>
-                    </a:stretch>
+                    <a:srcRect r="16276" b="705"/>
+                    <a:stretch/>
                   </pic:blipFill>
-                  <pic:spPr>
+                  <pic:spPr bwMode="auto">
                     <a:xfrm>
                       <a:off x="0" y="0"/>
-                      <a:ext cx="5270500" cy="4728845"/>
+                      <a:ext cx="5297424" cy="4224528"/>
                     </a:xfrm>
                     <a:prstGeom prst="rect">
                       <a:avLst/>
                     </a:prstGeom>
+                    <a:ln>
+                      <a:noFill/>
+                    </a:ln>
+                    <a:extLst>
+                      <a:ext uri="{53640926-AAD7-44D8-BBD7-CCE9431645EC}">
+                        <a14:shadowObscured xmlns:a14="http://schemas.microsoft.com/office/drawing/2010/main"/>
+                      </a:ext>
+                    </a:extLst>
                   </pic:spPr>
                 </pic:pic>
               </a:graphicData>
@@ -5722,12 +5726,23 @@
       <w:pPr>
         <w:pStyle w:val="ac"/>
         <w:ind w:left="357"/>
-      </w:pPr>
-      <w:r>
-        <w:rPr>
-          <w:rFonts w:hint="eastAsia"/>
-        </w:rPr>
-        <w:t>停车用户将用户信息提交给系统检测，检测完成后若成功则生成停车订单存入数据库中，停车为业主将车位信息提交系统进行出租审核，生成车位出租信息存入数据库。停车用户会受到计算的停车费用，停车为业主可以查询余额。停车场运维人员可以进行停车场数据的统计。</w:t>
+        <w:rPr>
+          <w:rFonts w:hint="eastAsia"/>
+        </w:rPr>
+      </w:pPr>
+      <w:bookmarkStart w:id="10" w:name="_GoBack"/>
+      <w:bookmarkEnd w:id="10"/>
+      <w:r>
+        <w:rPr>
+          <w:rFonts w:hint="eastAsia"/>
+        </w:rPr>
+        <w:t>停车用户在进入停车场前可以通过车位状态信息查询空余车位，经过权限信息的检测后可以进入停车场，然后根据推荐车位的信息找到推荐车位，完成停车后生成停车订单。停车用户离开停车场时会计算停车费用并生成费用清单，用户付款后会提示支付是否成功的状态信息。停车位业主在出租车位后会更改相应的车位状态信息，还可以在之后查询该车位的状态信息。</w:t>
+      </w:r>
+      <w:r>
+        <w:rPr>
+          <w:rFonts w:hint="eastAsia"/>
+        </w:rPr>
+        <w:t>停车场运维人员可以进行业主、车位等信息的管理并使用统计功能生成统计结果。</w:t>
       </w:r>
     </w:p>
     <w:p>
@@ -5744,7 +5759,7 @@
           <w:numId w:val="1"/>
         </w:numPr>
       </w:pPr>
-      <w:bookmarkStart w:id="10" w:name="_Toc28170129"/>
+      <w:bookmarkStart w:id="11" w:name="_Toc28170129"/>
       <w:r>
         <w:rPr>
           <w:rFonts w:hint="eastAsia"/>
@@ -5752,13 +5767,13 @@
         <w:lastRenderedPageBreak/>
         <w:t>状态图</w:t>
       </w:r>
-      <w:bookmarkEnd w:id="10"/>
+      <w:bookmarkEnd w:id="11"/>
     </w:p>
     <w:p>
       <w:pPr>
         <w:pStyle w:val="3"/>
       </w:pPr>
-      <w:bookmarkStart w:id="11" w:name="_Toc28170130"/>
+      <w:bookmarkStart w:id="12" w:name="_Toc28170130"/>
       <w:r>
         <w:rPr>
           <w:rFonts w:hint="eastAsia"/>
@@ -5774,7 +5789,7 @@
         </w:rPr>
         <w:t>状态图1</w:t>
       </w:r>
-      <w:bookmarkEnd w:id="11"/>
+      <w:bookmarkEnd w:id="12"/>
     </w:p>
     <w:p>
       <w:pPr>
@@ -5878,7 +5893,7 @@
       <w:pPr>
         <w:pStyle w:val="3"/>
       </w:pPr>
-      <w:bookmarkStart w:id="12" w:name="_Toc28170131"/>
+      <w:bookmarkStart w:id="13" w:name="_Toc28170131"/>
       <w:r>
         <w:rPr>
           <w:rFonts w:hint="eastAsia"/>
@@ -5894,7 +5909,7 @@
         </w:rPr>
         <w:t>状态图2</w:t>
       </w:r>
-      <w:bookmarkEnd w:id="12"/>
+      <w:bookmarkEnd w:id="13"/>
     </w:p>
     <w:p>
       <w:pPr>
@@ -6000,15 +6015,7 @@
         <w:rPr>
           <w:rFonts w:hint="eastAsia"/>
         </w:rPr>
-        <w:t>停车</w:t>
-      </w:r>
-      <w:bookmarkStart w:id="13" w:name="_GoBack"/>
-      <w:bookmarkEnd w:id="13"/>
-      <w:r>
-        <w:rPr>
-          <w:rFonts w:hint="eastAsia"/>
-        </w:rPr>
-        <w:t>时，首先要审核停车权限，审核通过后状态发生改变</w:t>
+        <w:t>停车时，首先要审核停车权限，审核通过后状态发生改变</w:t>
       </w:r>
       <w:r>
         <w:rPr>
@@ -10358,7 +10365,7 @@
     <w:lsdException w:name="HTML Sample" w:semiHidden="1" w:unhideWhenUsed="1"/>
     <w:lsdException w:name="HTML Typewriter" w:semiHidden="1" w:unhideWhenUsed="1"/>
     <w:lsdException w:name="HTML Variable" w:semiHidden="1" w:unhideWhenUsed="1"/>
-    <w:lsdException w:name="Normal Table" w:qFormat="1"/>
+    <w:lsdException w:name="Normal Table" w:semiHidden="1" w:unhideWhenUsed="1" w:qFormat="1"/>
     <w:lsdException w:name="annotation subject" w:semiHidden="1" w:unhideWhenUsed="1"/>
     <w:lsdException w:name="No List" w:semiHidden="1" w:unhideWhenUsed="1"/>
     <w:lsdException w:name="Outline List 1" w:semiHidden="1" w:unhideWhenUsed="1"/>
@@ -10405,8 +10412,10 @@
     <w:lsdException w:name="Table Subtle 2" w:semiHidden="1" w:unhideWhenUsed="1"/>
     <w:lsdException w:name="Table Web 1" w:semiHidden="1" w:unhideWhenUsed="1"/>
     <w:lsdException w:name="Table Web 2" w:semiHidden="1" w:unhideWhenUsed="1"/>
+    <w:lsdException w:name="Table Web 3" w:semiHidden="1" w:unhideWhenUsed="1"/>
     <w:lsdException w:name="Balloon Text" w:semiHidden="1" w:unhideWhenUsed="1" w:qFormat="1"/>
     <w:lsdException w:name="Table Grid" w:uiPriority="39" w:qFormat="1"/>
+    <w:lsdException w:name="Table Theme" w:semiHidden="1" w:unhideWhenUsed="1"/>
     <w:lsdException w:name="Placeholder Text" w:semiHidden="1"/>
     <w:lsdException w:name="Light Shading" w:uiPriority="60"/>
     <w:lsdException w:name="Light List" w:uiPriority="61"/>
@@ -11269,7 +11278,7 @@
 </file>
 
 <file path=customXml/itemProps2.xml><?xml version="1.0" encoding="utf-8"?>
-<ds:datastoreItem xmlns:ds="http://schemas.openxmlformats.org/officeDocument/2006/customXml" ds:itemID="{B89491BF-2011-4F24-AFB3-A457F4C955C5}">
+<ds:datastoreItem xmlns:ds="http://schemas.openxmlformats.org/officeDocument/2006/customXml" ds:itemID="{D656F078-B238-4CD4-A937-F4B676D26EC4}">
   <ds:schemaRefs>
     <ds:schemaRef ds:uri="http://schemas.openxmlformats.org/officeDocument/2006/bibliography"/>
   </ds:schemaRefs>

</xml_diff>